<commit_message>
scaling replica feature has been added.
</commit_message>
<xml_diff>
--- a/install_kubernetes.docx
+++ b/install_kubernetes.docx
@@ -79,6 +79,7 @@
         </w:rPr>
         <w:tab/>
       </w:r>
+      <w:proofErr w:type="spellStart"/>
       <w:r>
         <w:rPr>
           <w:rFonts w:ascii="Courier New" w:eastAsia="Times New Roman" w:hAnsi="Courier New" w:cs="Courier New"/>
@@ -90,7 +91,49 @@
           <w:bdr w:val="none" w:sz="0" w:space="0" w:color="auto" w:frame="1"/>
           <w:shd w:val="clear" w:color="auto" w:fill="F7F7F7"/>
         </w:rPr>
-        <w:t>choco install kubernetes-cli</w:t>
+        <w:t>choco</w:t>
+      </w:r>
+      <w:proofErr w:type="spellEnd"/>
+      <w:r>
+        <w:rPr>
+          <w:rFonts w:ascii="Courier New" w:eastAsia="Times New Roman" w:hAnsi="Courier New" w:cs="Courier New"/>
+          <w:b/>
+          <w:bCs/>
+          <w:color w:val="303030"/>
+          <w:sz w:val="21"/>
+          <w:szCs w:val="21"/>
+          <w:bdr w:val="none" w:sz="0" w:space="0" w:color="auto" w:frame="1"/>
+          <w:shd w:val="clear" w:color="auto" w:fill="F7F7F7"/>
+        </w:rPr>
+        <w:t xml:space="preserve"> install </w:t>
+      </w:r>
+      <w:proofErr w:type="spellStart"/>
+      <w:r>
+        <w:rPr>
+          <w:rFonts w:ascii="Courier New" w:eastAsia="Times New Roman" w:hAnsi="Courier New" w:cs="Courier New"/>
+          <w:b/>
+          <w:bCs/>
+          <w:color w:val="303030"/>
+          <w:sz w:val="21"/>
+          <w:szCs w:val="21"/>
+          <w:bdr w:val="none" w:sz="0" w:space="0" w:color="auto" w:frame="1"/>
+          <w:shd w:val="clear" w:color="auto" w:fill="F7F7F7"/>
+        </w:rPr>
+        <w:t>kubernetes</w:t>
+      </w:r>
+      <w:proofErr w:type="spellEnd"/>
+      <w:r>
+        <w:rPr>
+          <w:rFonts w:ascii="Courier New" w:eastAsia="Times New Roman" w:hAnsi="Courier New" w:cs="Courier New"/>
+          <w:b/>
+          <w:bCs/>
+          <w:color w:val="303030"/>
+          <w:sz w:val="21"/>
+          <w:szCs w:val="21"/>
+          <w:bdr w:val="none" w:sz="0" w:space="0" w:color="auto" w:frame="1"/>
+          <w:shd w:val="clear" w:color="auto" w:fill="F7F7F7"/>
+        </w:rPr>
+        <w:t>-cli</w:t>
       </w:r>
     </w:p>
     <w:p>
@@ -191,7 +234,25 @@
           <w:color w:val="000000"/>
           <w:spacing w:val="2"/>
         </w:rPr>
-        <w:t>Test to ensure the version you installed is up-to-date:</w:t>
+        <w:t xml:space="preserve">Test to ensure the version you installed is </w:t>
+      </w:r>
+      <w:proofErr w:type="gramStart"/>
+      <w:r>
+        <w:rPr>
+          <w:rFonts w:ascii="Arial" w:eastAsia="Times New Roman" w:hAnsi="Arial" w:cs="Arial"/>
+          <w:color w:val="000000"/>
+          <w:spacing w:val="2"/>
+        </w:rPr>
+        <w:t>up-to-date</w:t>
+      </w:r>
+      <w:proofErr w:type="gramEnd"/>
+      <w:r>
+        <w:rPr>
+          <w:rFonts w:ascii="Arial" w:eastAsia="Times New Roman" w:hAnsi="Arial" w:cs="Arial"/>
+          <w:color w:val="000000"/>
+          <w:spacing w:val="2"/>
+        </w:rPr>
+        <w:t>:</w:t>
       </w:r>
     </w:p>
     <w:p>
@@ -230,6 +291,7 @@
           <w:shd w:val="clear" w:color="auto" w:fill="F7F7F7"/>
         </w:rPr>
       </w:pPr>
+      <w:proofErr w:type="spellStart"/>
       <w:r>
         <w:rPr>
           <w:rFonts w:ascii="Courier New" w:eastAsia="Times New Roman" w:hAnsi="Courier New" w:cs="Courier New"/>
@@ -239,7 +301,19 @@
           <w:bdr w:val="none" w:sz="0" w:space="0" w:color="auto" w:frame="1"/>
           <w:shd w:val="clear" w:color="auto" w:fill="F7F7F7"/>
         </w:rPr>
-        <w:t>kubectl version --client</w:t>
+        <w:t>kubectl</w:t>
+      </w:r>
+      <w:proofErr w:type="spellEnd"/>
+      <w:r>
+        <w:rPr>
+          <w:rFonts w:ascii="Courier New" w:eastAsia="Times New Roman" w:hAnsi="Courier New" w:cs="Courier New"/>
+          <w:color w:val="303030"/>
+          <w:sz w:val="21"/>
+          <w:szCs w:val="21"/>
+          <w:bdr w:val="none" w:sz="0" w:space="0" w:color="auto" w:frame="1"/>
+          <w:shd w:val="clear" w:color="auto" w:fill="F7F7F7"/>
+        </w:rPr>
+        <w:t xml:space="preserve"> version --client</w:t>
       </w:r>
     </w:p>
     <w:p>
@@ -341,7 +415,18 @@
           <w:sz w:val="24"/>
           <w:szCs w:val="24"/>
         </w:rPr>
-        <w:t>Create the </w:t>
+        <w:t xml:space="preserve">Create </w:t>
+      </w:r>
+      <w:proofErr w:type="gramStart"/>
+      <w:r>
+        <w:rPr>
+          <w:rFonts w:ascii="Arial" w:eastAsia="Times New Roman" w:hAnsi="Arial" w:cs="Arial"/>
+          <w:color w:val="000000"/>
+          <w:spacing w:val="2"/>
+          <w:sz w:val="24"/>
+          <w:szCs w:val="24"/>
+        </w:rPr>
+        <w:t>the </w:t>
       </w:r>
       <w:r>
         <w:rPr>
@@ -353,8 +438,23 @@
           <w:bdr w:val="none" w:sz="0" w:space="0" w:color="auto" w:frame="1"/>
           <w:shd w:val="clear" w:color="auto" w:fill="F7F7F7"/>
         </w:rPr>
-        <w:t>.kube</w:t>
-      </w:r>
+        <w:t>.</w:t>
+      </w:r>
+      <w:proofErr w:type="spellStart"/>
+      <w:r>
+        <w:rPr>
+          <w:rFonts w:ascii="Courier New" w:eastAsia="Times New Roman" w:hAnsi="Courier New" w:cs="Courier New"/>
+          <w:color w:val="303030"/>
+          <w:spacing w:val="2"/>
+          <w:sz w:val="21"/>
+          <w:szCs w:val="21"/>
+          <w:bdr w:val="none" w:sz="0" w:space="0" w:color="auto" w:frame="1"/>
+          <w:shd w:val="clear" w:color="auto" w:fill="F7F7F7"/>
+        </w:rPr>
+        <w:t>kube</w:t>
+      </w:r>
+      <w:proofErr w:type="spellEnd"/>
+      <w:proofErr w:type="gramEnd"/>
       <w:r>
         <w:rPr>
           <w:rFonts w:ascii="Arial" w:eastAsia="Times New Roman" w:hAnsi="Arial" w:cs="Arial"/>
@@ -402,6 +502,8 @@
           <w:shd w:val="clear" w:color="auto" w:fill="F7F7F7"/>
         </w:rPr>
       </w:pPr>
+      <w:proofErr w:type="spellStart"/>
+      <w:proofErr w:type="gramStart"/>
       <w:r>
         <w:rPr>
           <w:rFonts w:ascii="Courier New" w:eastAsia="Times New Roman" w:hAnsi="Courier New" w:cs="Courier New"/>
@@ -411,8 +513,34 @@
           <w:bdr w:val="none" w:sz="0" w:space="0" w:color="auto" w:frame="1"/>
           <w:shd w:val="clear" w:color="auto" w:fill="F7F7F7"/>
         </w:rPr>
-        <w:t>mkdir .kube</w:t>
-      </w:r>
+        <w:t>mkdir</w:t>
+      </w:r>
+      <w:proofErr w:type="spellEnd"/>
+      <w:r>
+        <w:rPr>
+          <w:rFonts w:ascii="Courier New" w:eastAsia="Times New Roman" w:hAnsi="Courier New" w:cs="Courier New"/>
+          <w:color w:val="303030"/>
+          <w:sz w:val="21"/>
+          <w:szCs w:val="21"/>
+          <w:bdr w:val="none" w:sz="0" w:space="0" w:color="auto" w:frame="1"/>
+          <w:shd w:val="clear" w:color="auto" w:fill="F7F7F7"/>
+        </w:rPr>
+        <w:t xml:space="preserve"> .</w:t>
+      </w:r>
+      <w:proofErr w:type="spellStart"/>
+      <w:r>
+        <w:rPr>
+          <w:rFonts w:ascii="Courier New" w:eastAsia="Times New Roman" w:hAnsi="Courier New" w:cs="Courier New"/>
+          <w:color w:val="303030"/>
+          <w:sz w:val="21"/>
+          <w:szCs w:val="21"/>
+          <w:bdr w:val="none" w:sz="0" w:space="0" w:color="auto" w:frame="1"/>
+          <w:shd w:val="clear" w:color="auto" w:fill="F7F7F7"/>
+        </w:rPr>
+        <w:t>kube</w:t>
+      </w:r>
+      <w:proofErr w:type="spellEnd"/>
+      <w:proofErr w:type="gramEnd"/>
     </w:p>
     <w:p>
       <w:pPr>
@@ -438,7 +566,18 @@
           <w:sz w:val="24"/>
           <w:szCs w:val="24"/>
         </w:rPr>
-        <w:t>Change to the </w:t>
+        <w:t xml:space="preserve">Change to </w:t>
+      </w:r>
+      <w:proofErr w:type="gramStart"/>
+      <w:r>
+        <w:rPr>
+          <w:rFonts w:ascii="Arial" w:eastAsia="Times New Roman" w:hAnsi="Arial" w:cs="Arial"/>
+          <w:color w:val="000000"/>
+          <w:spacing w:val="2"/>
+          <w:sz w:val="24"/>
+          <w:szCs w:val="24"/>
+        </w:rPr>
+        <w:t>the </w:t>
       </w:r>
       <w:r>
         <w:rPr>
@@ -450,8 +589,23 @@
           <w:bdr w:val="none" w:sz="0" w:space="0" w:color="auto" w:frame="1"/>
           <w:shd w:val="clear" w:color="auto" w:fill="F7F7F7"/>
         </w:rPr>
-        <w:t>.kube</w:t>
-      </w:r>
+        <w:t>.</w:t>
+      </w:r>
+      <w:proofErr w:type="spellStart"/>
+      <w:r>
+        <w:rPr>
+          <w:rFonts w:ascii="Courier New" w:eastAsia="Times New Roman" w:hAnsi="Courier New" w:cs="Courier New"/>
+          <w:color w:val="303030"/>
+          <w:spacing w:val="2"/>
+          <w:sz w:val="21"/>
+          <w:szCs w:val="21"/>
+          <w:bdr w:val="none" w:sz="0" w:space="0" w:color="auto" w:frame="1"/>
+          <w:shd w:val="clear" w:color="auto" w:fill="F7F7F7"/>
+        </w:rPr>
+        <w:t>kube</w:t>
+      </w:r>
+      <w:proofErr w:type="spellEnd"/>
+      <w:proofErr w:type="gramEnd"/>
       <w:r>
         <w:rPr>
           <w:rFonts w:ascii="Arial" w:eastAsia="Times New Roman" w:hAnsi="Arial" w:cs="Arial"/>
@@ -497,6 +651,7 @@
           <w:szCs w:val="20"/>
         </w:rPr>
       </w:pPr>
+      <w:proofErr w:type="gramStart"/>
       <w:r>
         <w:rPr>
           <w:rFonts w:ascii="Courier New" w:eastAsia="Times New Roman" w:hAnsi="Courier New" w:cs="Courier New"/>
@@ -506,8 +661,22 @@
           <w:bdr w:val="none" w:sz="0" w:space="0" w:color="auto" w:frame="1"/>
           <w:shd w:val="clear" w:color="auto" w:fill="F7F7F7"/>
         </w:rPr>
-        <w:t>cd .kube</w:t>
-      </w:r>
+        <w:t>cd .</w:t>
+      </w:r>
+      <w:proofErr w:type="spellStart"/>
+      <w:r>
+        <w:rPr>
+          <w:rFonts w:ascii="Courier New" w:eastAsia="Times New Roman" w:hAnsi="Courier New" w:cs="Courier New"/>
+          <w:color w:val="303030"/>
+          <w:sz w:val="21"/>
+          <w:szCs w:val="21"/>
+          <w:bdr w:val="none" w:sz="0" w:space="0" w:color="auto" w:frame="1"/>
+          <w:shd w:val="clear" w:color="auto" w:fill="F7F7F7"/>
+        </w:rPr>
+        <w:t>kube</w:t>
+      </w:r>
+      <w:proofErr w:type="spellEnd"/>
+      <w:proofErr w:type="gramEnd"/>
     </w:p>
     <w:p>
       <w:pPr>
@@ -590,8 +759,13 @@
         </w:numPr>
       </w:pPr>
       <w:r>
-        <w:t>install minikube</w:t>
-      </w:r>
+        <w:t xml:space="preserve">install </w:t>
+      </w:r>
+      <w:proofErr w:type="spellStart"/>
+      <w:r>
+        <w:t>minikube</w:t>
+      </w:r>
+      <w:proofErr w:type="spellEnd"/>
     </w:p>
     <w:p>
       <w:pPr>
@@ -627,6 +801,7 @@
           <w:shd w:val="clear" w:color="auto" w:fill="F7F7F7"/>
         </w:rPr>
       </w:pPr>
+      <w:proofErr w:type="spellStart"/>
       <w:r>
         <w:rPr>
           <w:rFonts w:ascii="Courier New" w:eastAsia="Times New Roman" w:hAnsi="Courier New" w:cs="Courier New"/>
@@ -638,8 +813,37 @@
           <w:bdr w:val="none" w:sz="0" w:space="0" w:color="auto" w:frame="1"/>
           <w:shd w:val="clear" w:color="auto" w:fill="F7F7F7"/>
         </w:rPr>
-        <w:t>choco install minikube</w:t>
-      </w:r>
+        <w:t>choco</w:t>
+      </w:r>
+      <w:proofErr w:type="spellEnd"/>
+      <w:r>
+        <w:rPr>
+          <w:rFonts w:ascii="Courier New" w:eastAsia="Times New Roman" w:hAnsi="Courier New" w:cs="Courier New"/>
+          <w:b/>
+          <w:bCs/>
+          <w:color w:val="303030"/>
+          <w:sz w:val="21"/>
+          <w:szCs w:val="21"/>
+          <w:bdr w:val="none" w:sz="0" w:space="0" w:color="auto" w:frame="1"/>
+          <w:shd w:val="clear" w:color="auto" w:fill="F7F7F7"/>
+        </w:rPr>
+        <w:t xml:space="preserve"> install </w:t>
+      </w:r>
+      <w:proofErr w:type="spellStart"/>
+      <w:r>
+        <w:rPr>
+          <w:rFonts w:ascii="Courier New" w:eastAsia="Times New Roman" w:hAnsi="Courier New" w:cs="Courier New"/>
+          <w:b/>
+          <w:bCs/>
+          <w:color w:val="303030"/>
+          <w:sz w:val="21"/>
+          <w:szCs w:val="21"/>
+          <w:bdr w:val="none" w:sz="0" w:space="0" w:color="auto" w:frame="1"/>
+          <w:shd w:val="clear" w:color="auto" w:fill="F7F7F7"/>
+        </w:rPr>
+        <w:t>minikube</w:t>
+      </w:r>
+      <w:proofErr w:type="spellEnd"/>
     </w:p>
     <w:p>
       <w:pPr>
@@ -682,7 +886,15 @@
         <w:t xml:space="preserve">check </w:t>
       </w:r>
       <w:r>
-        <w:t>if minikube has been installed.</w:t>
+        <w:t xml:space="preserve">if </w:t>
+      </w:r>
+      <w:proofErr w:type="spellStart"/>
+      <w:r>
+        <w:t>minikube</w:t>
+      </w:r>
+      <w:proofErr w:type="spellEnd"/>
+      <w:r>
+        <w:t xml:space="preserve"> has been installed.</w:t>
       </w:r>
     </w:p>
     <w:p>
@@ -763,7 +975,15 @@
         <w:t>Downl</w:t>
       </w:r>
       <w:r>
-        <w:t>oad latest version of minikube.exe and kubectl ex from</w:t>
+        <w:t xml:space="preserve">oad latest version of minikube.exe and </w:t>
+      </w:r>
+      <w:proofErr w:type="spellStart"/>
+      <w:r>
+        <w:t>kubectl</w:t>
+      </w:r>
+      <w:proofErr w:type="spellEnd"/>
+      <w:r>
+        <w:t xml:space="preserve"> ex from</w:t>
       </w:r>
     </w:p>
     <w:p>
@@ -781,14 +1001,24 @@
     </w:p>
     <w:p>
       <w:r>
-        <w:t xml:space="preserve">          Create a folder kube</w:t>
-      </w:r>
+        <w:t xml:space="preserve">          Create a folder </w:t>
+      </w:r>
+      <w:proofErr w:type="spellStart"/>
+      <w:r>
+        <w:t>kube</w:t>
+      </w:r>
+      <w:proofErr w:type="spellEnd"/>
     </w:p>
     <w:p>
       <w:r>
         <w:lastRenderedPageBreak/>
-        <w:t>Rename exe to minikube</w:t>
-      </w:r>
+        <w:t xml:space="preserve">Rename exe to </w:t>
+      </w:r>
+      <w:proofErr w:type="spellStart"/>
+      <w:r>
+        <w:t>minikube</w:t>
+      </w:r>
+      <w:proofErr w:type="spellEnd"/>
     </w:p>
     <w:p>
       <w:r>
@@ -940,12 +1170,21 @@
           <w:bCs/>
         </w:rPr>
       </w:pPr>
+      <w:proofErr w:type="spellStart"/>
       <w:r>
         <w:rPr>
           <w:b/>
           <w:bCs/>
         </w:rPr>
-        <w:t>minikube start</w:t>
+        <w:t>minikube</w:t>
+      </w:r>
+      <w:proofErr w:type="spellEnd"/>
+      <w:r>
+        <w:rPr>
+          <w:b/>
+          <w:bCs/>
+        </w:rPr>
+        <w:t xml:space="preserve"> start</w:t>
       </w:r>
     </w:p>
     <w:p>
@@ -1006,15 +1245,28 @@
         <w:ind w:left="630"/>
       </w:pPr>
       <w:r>
-        <w:t>start minicube</w:t>
-      </w:r>
+        <w:t xml:space="preserve">start </w:t>
+      </w:r>
+      <w:proofErr w:type="spellStart"/>
+      <w:r>
+        <w:t>minicube</w:t>
+      </w:r>
+      <w:proofErr w:type="spellEnd"/>
     </w:p>
     <w:p>
       <w:pPr>
         <w:pStyle w:val="ListParagraph"/>
       </w:pPr>
       <w:r>
-        <w:t>.\minikube.exe start --kubernetes-version="v1</w:t>
+        <w:t>.\minikube.exe start --</w:t>
+      </w:r>
+      <w:proofErr w:type="spellStart"/>
+      <w:r>
+        <w:t>kubernetes</w:t>
+      </w:r>
+      <w:proofErr w:type="spellEnd"/>
+      <w:r>
+        <w:t>-version="v1</w:t>
       </w:r>
       <w:r>
         <w:t>.</w:t>
@@ -1029,14 +1281,48 @@
         <w:t>1</w:t>
       </w:r>
       <w:r>
-        <w:t xml:space="preserve">" --vm-driver="hyperv" --memory=1024 --hyperv-virtual-switch="Minikube" --v=7 </w:t>
+        <w:t>" --</w:t>
+      </w:r>
+      <w:proofErr w:type="spellStart"/>
+      <w:r>
+        <w:t>vm</w:t>
+      </w:r>
+      <w:proofErr w:type="spellEnd"/>
+      <w:r>
+        <w:t>-driver="</w:t>
+      </w:r>
+      <w:proofErr w:type="spellStart"/>
+      <w:r>
+        <w:t>hyperv</w:t>
+      </w:r>
+      <w:proofErr w:type="spellEnd"/>
+      <w:r>
+        <w:t>" --memory=1024 --</w:t>
+      </w:r>
+      <w:proofErr w:type="spellStart"/>
+      <w:r>
+        <w:t>hyperv</w:t>
+      </w:r>
+      <w:proofErr w:type="spellEnd"/>
+      <w:r>
+        <w:t>-virtual-switch="</w:t>
+      </w:r>
+      <w:proofErr w:type="spellStart"/>
+      <w:r>
+        <w:t>Minikube</w:t>
+      </w:r>
+      <w:proofErr w:type="spellEnd"/>
+      <w:r>
+        <w:t xml:space="preserve">" --v=7 </w:t>
       </w:r>
       <w:r>
         <w:t>–</w:t>
       </w:r>
+      <w:proofErr w:type="spellStart"/>
       <w:r>
         <w:t>alsologtostderr</w:t>
       </w:r>
+      <w:proofErr w:type="spellEnd"/>
     </w:p>
     <w:p>
       <w:pPr>
@@ -1046,7 +1332,23 @@
     <w:p>
       <w:r>
         <w:lastRenderedPageBreak/>
-        <w:t>5)verify if minikube and virtualbox are talking to each other</w:t>
+        <w:t xml:space="preserve">5)verify if </w:t>
+      </w:r>
+      <w:proofErr w:type="spellStart"/>
+      <w:r>
+        <w:t>minikube</w:t>
+      </w:r>
+      <w:proofErr w:type="spellEnd"/>
+      <w:r>
+        <w:t xml:space="preserve"> and </w:t>
+      </w:r>
+      <w:proofErr w:type="spellStart"/>
+      <w:r>
+        <w:t>virtualbox</w:t>
+      </w:r>
+      <w:proofErr w:type="spellEnd"/>
+      <w:r>
+        <w:t xml:space="preserve"> are talking to each other</w:t>
       </w:r>
     </w:p>
     <w:p>
@@ -1062,12 +1364,21 @@
           <w:bCs/>
         </w:rPr>
       </w:pPr>
+      <w:proofErr w:type="spellStart"/>
       <w:r>
         <w:rPr>
           <w:b/>
           <w:bCs/>
         </w:rPr>
-        <w:t>Kubectl get nodes</w:t>
+        <w:t>Kubectl</w:t>
+      </w:r>
+      <w:proofErr w:type="spellEnd"/>
+      <w:r>
+        <w:rPr>
+          <w:b/>
+          <w:bCs/>
+        </w:rPr>
+        <w:t xml:space="preserve"> get nodes</w:t>
       </w:r>
     </w:p>
     <w:p>
@@ -1137,8 +1448,37 @@
         <w:pStyle w:val="ListParagraph"/>
         <w:ind w:left="630"/>
       </w:pPr>
-      <w:r>
-        <w:t>kubectl run hw --image=karthequian/helloworld --port=80</w:t>
+      <w:proofErr w:type="spellStart"/>
+      <w:r>
+        <w:t>kubectl</w:t>
+      </w:r>
+      <w:proofErr w:type="spellEnd"/>
+      <w:r>
+        <w:t xml:space="preserve"> run </w:t>
+      </w:r>
+      <w:proofErr w:type="spellStart"/>
+      <w:r>
+        <w:t>hw</w:t>
+      </w:r>
+      <w:proofErr w:type="spellEnd"/>
+      <w:r>
+        <w:t xml:space="preserve"> --image=</w:t>
+      </w:r>
+      <w:proofErr w:type="spellStart"/>
+      <w:r>
+        <w:t>karthequian</w:t>
+      </w:r>
+      <w:proofErr w:type="spellEnd"/>
+      <w:r>
+        <w:t>/</w:t>
+      </w:r>
+      <w:proofErr w:type="spellStart"/>
+      <w:r>
+        <w:t>helloworld</w:t>
+      </w:r>
+      <w:proofErr w:type="spellEnd"/>
+      <w:r>
+        <w:t xml:space="preserve"> --port=80</w:t>
       </w:r>
     </w:p>
     <w:p>
@@ -1146,7 +1486,15 @@
         <w:pStyle w:val="ListParagraph"/>
       </w:pPr>
       <w:r>
-        <w:t>pod/hw created</w:t>
+        <w:t>pod/</w:t>
+      </w:r>
+      <w:proofErr w:type="spellStart"/>
+      <w:r>
+        <w:t>hw</w:t>
+      </w:r>
+      <w:proofErr w:type="spellEnd"/>
+      <w:r>
+        <w:t xml:space="preserve"> created</w:t>
       </w:r>
     </w:p>
     <w:p>
@@ -1166,8 +1514,13 @@
       <w:pPr>
         <w:pStyle w:val="ListParagraph"/>
       </w:pPr>
-      <w:r>
-        <w:t>kubectl get pods</w:t>
+      <w:proofErr w:type="spellStart"/>
+      <w:r>
+        <w:t>kubectl</w:t>
+      </w:r>
+      <w:proofErr w:type="spellEnd"/>
+      <w:r>
+        <w:t xml:space="preserve"> get pods</w:t>
       </w:r>
     </w:p>
     <w:p>
@@ -1229,7 +1582,15 @@
         </w:numPr>
       </w:pPr>
       <w:r>
-        <w:t>Expose it as service (nodeport)</w:t>
+        <w:t>Expose it as service (</w:t>
+      </w:r>
+      <w:proofErr w:type="spellStart"/>
+      <w:r>
+        <w:t>nodeport</w:t>
+      </w:r>
+      <w:proofErr w:type="spellEnd"/>
+      <w:r>
+        <w:t>)</w:t>
       </w:r>
     </w:p>
     <w:p>
@@ -1335,6 +1696,7 @@
           <w:shd w:val="clear" w:color="auto" w:fill="F7F7F7"/>
         </w:rPr>
       </w:pPr>
+      <w:proofErr w:type="spellStart"/>
       <w:r>
         <w:rPr>
           <w:rFonts w:ascii="Courier New" w:eastAsia="Times New Roman" w:hAnsi="Courier New" w:cs="Courier New"/>
@@ -1344,7 +1706,19 @@
           <w:bdr w:val="none" w:sz="0" w:space="0" w:color="auto" w:frame="1"/>
           <w:shd w:val="clear" w:color="auto" w:fill="F7F7F7"/>
         </w:rPr>
-        <w:t>kubectl apply -f https://k8s.io/examples/service/load-balancer-example.yaml</w:t>
+        <w:t>kubectl</w:t>
+      </w:r>
+      <w:proofErr w:type="spellEnd"/>
+      <w:r>
+        <w:rPr>
+          <w:rFonts w:ascii="Courier New" w:eastAsia="Times New Roman" w:hAnsi="Courier New" w:cs="Courier New"/>
+          <w:color w:val="303030"/>
+          <w:sz w:val="21"/>
+          <w:szCs w:val="21"/>
+          <w:bdr w:val="none" w:sz="0" w:space="0" w:color="auto" w:frame="1"/>
+          <w:shd w:val="clear" w:color="auto" w:fill="F7F7F7"/>
+        </w:rPr>
+        <w:t xml:space="preserve"> apply -f https://k8s.io/examples/service/load-balancer-example.yaml</w:t>
       </w:r>
     </w:p>
     <w:p>
@@ -1389,30 +1763,71 @@
         </w:rPr>
         <w:t> object and an associated </w:t>
       </w:r>
+      <w:proofErr w:type="spellStart"/>
+      <w:r>
+        <w:fldChar w:fldCharType="begin"/>
+      </w:r>
+      <w:r>
+        <w:instrText xml:space="preserve"> HYPERLINK "https://kubernetes.io/docs/concepts/workloads/controllers/replicaset/" </w:instrText>
+      </w:r>
+      <w:r>
+        <w:fldChar w:fldCharType="separate"/>
+      </w:r>
+      <w:r>
+        <w:rPr>
+          <w:rFonts w:ascii="Arial" w:eastAsia="Times New Roman" w:hAnsi="Arial" w:cs="Arial"/>
+          <w:color w:val="0000FF"/>
+          <w:spacing w:val="2"/>
+          <w:sz w:val="21"/>
+          <w:szCs w:val="21"/>
+          <w:u w:val="single"/>
+          <w:bdr w:val="none" w:sz="0" w:space="0" w:color="auto" w:frame="1"/>
+        </w:rPr>
+        <w:t>ReplicaSet</w:t>
+      </w:r>
+      <w:proofErr w:type="spellEnd"/>
+      <w:r>
+        <w:rPr>
+          <w:rFonts w:ascii="Arial" w:eastAsia="Times New Roman" w:hAnsi="Arial" w:cs="Arial"/>
+          <w:color w:val="0000FF"/>
+          <w:spacing w:val="2"/>
+          <w:sz w:val="21"/>
+          <w:szCs w:val="21"/>
+          <w:u w:val="single"/>
+          <w:bdr w:val="none" w:sz="0" w:space="0" w:color="auto" w:frame="1"/>
+        </w:rPr>
+        <w:fldChar w:fldCharType="end"/>
+      </w:r>
+      <w:r>
+        <w:rPr>
+          <w:rFonts w:ascii="Arial" w:eastAsia="Times New Roman" w:hAnsi="Arial" w:cs="Arial"/>
+          <w:spacing w:val="2"/>
+          <w:sz w:val="21"/>
+          <w:szCs w:val="21"/>
+        </w:rPr>
+        <w:t xml:space="preserve"> object. The </w:t>
+      </w:r>
+      <w:proofErr w:type="spellStart"/>
+      <w:r>
+        <w:rPr>
+          <w:rFonts w:ascii="Arial" w:eastAsia="Times New Roman" w:hAnsi="Arial" w:cs="Arial"/>
+          <w:spacing w:val="2"/>
+          <w:sz w:val="21"/>
+          <w:szCs w:val="21"/>
+        </w:rPr>
+        <w:t>ReplicaSet</w:t>
+      </w:r>
+      <w:proofErr w:type="spellEnd"/>
+      <w:r>
+        <w:rPr>
+          <w:rFonts w:ascii="Arial" w:eastAsia="Times New Roman" w:hAnsi="Arial" w:cs="Arial"/>
+          <w:spacing w:val="2"/>
+          <w:sz w:val="21"/>
+          <w:szCs w:val="21"/>
+        </w:rPr>
+        <w:t xml:space="preserve"> has five </w:t>
+      </w:r>
       <w:hyperlink r:id="rId15" w:history="1">
-        <w:r>
-          <w:rPr>
-            <w:rFonts w:ascii="Arial" w:eastAsia="Times New Roman" w:hAnsi="Arial" w:cs="Arial"/>
-            <w:color w:val="0000FF"/>
-            <w:spacing w:val="2"/>
-            <w:sz w:val="21"/>
-            <w:szCs w:val="21"/>
-            <w:u w:val="single"/>
-            <w:bdr w:val="none" w:sz="0" w:space="0" w:color="auto" w:frame="1"/>
-          </w:rPr>
-          <w:t>ReplicaSet</w:t>
-        </w:r>
-      </w:hyperlink>
-      <w:r>
-        <w:rPr>
-          <w:rFonts w:ascii="Arial" w:eastAsia="Times New Roman" w:hAnsi="Arial" w:cs="Arial"/>
-          <w:spacing w:val="2"/>
-          <w:sz w:val="21"/>
-          <w:szCs w:val="21"/>
-        </w:rPr>
-        <w:t> object. The ReplicaSet has five </w:t>
-      </w:r>
-      <w:hyperlink r:id="rId16" w:history="1">
         <w:r>
           <w:rPr>
             <w:rFonts w:ascii="Arial" w:eastAsia="Times New Roman" w:hAnsi="Arial" w:cs="Arial"/>
@@ -1515,16 +1930,29 @@
         </w:rPr>
         <w:tab/>
       </w:r>
-      <w:r>
-        <w:rPr>
-          <w:rFonts w:ascii="Arial" w:eastAsia="Times New Roman" w:hAnsi="Arial" w:cs="Arial"/>
-          <w:color w:val="303030"/>
-          <w:sz w:val="21"/>
-          <w:szCs w:val="21"/>
-          <w:bdr w:val="none" w:sz="0" w:space="0" w:color="auto" w:frame="1"/>
-          <w:shd w:val="clear" w:color="auto" w:fill="F7F7F7"/>
-        </w:rPr>
-        <w:t>kubectl get deployments hello-world</w:t>
+      <w:proofErr w:type="spellStart"/>
+      <w:r>
+        <w:rPr>
+          <w:rFonts w:ascii="Arial" w:eastAsia="Times New Roman" w:hAnsi="Arial" w:cs="Arial"/>
+          <w:color w:val="303030"/>
+          <w:sz w:val="21"/>
+          <w:szCs w:val="21"/>
+          <w:bdr w:val="none" w:sz="0" w:space="0" w:color="auto" w:frame="1"/>
+          <w:shd w:val="clear" w:color="auto" w:fill="F7F7F7"/>
+        </w:rPr>
+        <w:t>kubectl</w:t>
+      </w:r>
+      <w:proofErr w:type="spellEnd"/>
+      <w:r>
+        <w:rPr>
+          <w:rFonts w:ascii="Arial" w:eastAsia="Times New Roman" w:hAnsi="Arial" w:cs="Arial"/>
+          <w:color w:val="303030"/>
+          <w:sz w:val="21"/>
+          <w:szCs w:val="21"/>
+          <w:bdr w:val="none" w:sz="0" w:space="0" w:color="auto" w:frame="1"/>
+          <w:shd w:val="clear" w:color="auto" w:fill="F7F7F7"/>
+        </w:rPr>
+        <w:t xml:space="preserve"> get deployments hello-world</w:t>
       </w:r>
     </w:p>
     <w:p>
@@ -1581,16 +2009,29 @@
         </w:rPr>
         <w:tab/>
       </w:r>
-      <w:r>
-        <w:rPr>
-          <w:rFonts w:ascii="Arial" w:eastAsia="Times New Roman" w:hAnsi="Arial" w:cs="Arial"/>
-          <w:color w:val="303030"/>
-          <w:sz w:val="21"/>
-          <w:szCs w:val="21"/>
-          <w:bdr w:val="none" w:sz="0" w:space="0" w:color="auto" w:frame="1"/>
-          <w:shd w:val="clear" w:color="auto" w:fill="F7F7F7"/>
-        </w:rPr>
-        <w:t>kubectl describe deployments hello-world</w:t>
+      <w:proofErr w:type="spellStart"/>
+      <w:r>
+        <w:rPr>
+          <w:rFonts w:ascii="Arial" w:eastAsia="Times New Roman" w:hAnsi="Arial" w:cs="Arial"/>
+          <w:color w:val="303030"/>
+          <w:sz w:val="21"/>
+          <w:szCs w:val="21"/>
+          <w:bdr w:val="none" w:sz="0" w:space="0" w:color="auto" w:frame="1"/>
+          <w:shd w:val="clear" w:color="auto" w:fill="F7F7F7"/>
+        </w:rPr>
+        <w:t>kubectl</w:t>
+      </w:r>
+      <w:proofErr w:type="spellEnd"/>
+      <w:r>
+        <w:rPr>
+          <w:rFonts w:ascii="Arial" w:eastAsia="Times New Roman" w:hAnsi="Arial" w:cs="Arial"/>
+          <w:color w:val="303030"/>
+          <w:sz w:val="21"/>
+          <w:szCs w:val="21"/>
+          <w:bdr w:val="none" w:sz="0" w:space="0" w:color="auto" w:frame="1"/>
+          <w:shd w:val="clear" w:color="auto" w:fill="F7F7F7"/>
+        </w:rPr>
+        <w:t xml:space="preserve"> describe deployments hello-world</w:t>
       </w:r>
     </w:p>
     <w:p>
@@ -1615,7 +2056,27 @@
           <w:sz w:val="21"/>
           <w:szCs w:val="21"/>
         </w:rPr>
-        <w:t>Display information about your ReplicaSet objects:</w:t>
+        <w:t xml:space="preserve">Display information about your </w:t>
+      </w:r>
+      <w:proofErr w:type="spellStart"/>
+      <w:r>
+        <w:rPr>
+          <w:rFonts w:ascii="Arial" w:eastAsia="Times New Roman" w:hAnsi="Arial" w:cs="Arial"/>
+          <w:spacing w:val="2"/>
+          <w:sz w:val="21"/>
+          <w:szCs w:val="21"/>
+        </w:rPr>
+        <w:t>ReplicaSet</w:t>
+      </w:r>
+      <w:proofErr w:type="spellEnd"/>
+      <w:r>
+        <w:rPr>
+          <w:rFonts w:ascii="Arial" w:eastAsia="Times New Roman" w:hAnsi="Arial" w:cs="Arial"/>
+          <w:spacing w:val="2"/>
+          <w:sz w:val="21"/>
+          <w:szCs w:val="21"/>
+        </w:rPr>
+        <w:t xml:space="preserve"> objects:</w:t>
       </w:r>
     </w:p>
     <w:p>
@@ -1672,17 +2133,43 @@
         </w:rPr>
         <w:tab/>
       </w:r>
-      <w:r>
-        <w:rPr>
-          <w:rFonts w:ascii="Arial" w:eastAsia="Times New Roman" w:hAnsi="Arial" w:cs="Arial"/>
-          <w:color w:val="303030"/>
-          <w:sz w:val="21"/>
-          <w:szCs w:val="21"/>
-          <w:bdr w:val="none" w:sz="0" w:space="0" w:color="auto" w:frame="1"/>
-          <w:shd w:val="clear" w:color="auto" w:fill="F7F7F7"/>
-        </w:rPr>
-        <w:t>kubectl get replicasets</w:t>
-      </w:r>
+      <w:proofErr w:type="spellStart"/>
+      <w:r>
+        <w:rPr>
+          <w:rFonts w:ascii="Arial" w:eastAsia="Times New Roman" w:hAnsi="Arial" w:cs="Arial"/>
+          <w:color w:val="303030"/>
+          <w:sz w:val="21"/>
+          <w:szCs w:val="21"/>
+          <w:bdr w:val="none" w:sz="0" w:space="0" w:color="auto" w:frame="1"/>
+          <w:shd w:val="clear" w:color="auto" w:fill="F7F7F7"/>
+        </w:rPr>
+        <w:t>kubectl</w:t>
+      </w:r>
+      <w:proofErr w:type="spellEnd"/>
+      <w:r>
+        <w:rPr>
+          <w:rFonts w:ascii="Arial" w:eastAsia="Times New Roman" w:hAnsi="Arial" w:cs="Arial"/>
+          <w:color w:val="303030"/>
+          <w:sz w:val="21"/>
+          <w:szCs w:val="21"/>
+          <w:bdr w:val="none" w:sz="0" w:space="0" w:color="auto" w:frame="1"/>
+          <w:shd w:val="clear" w:color="auto" w:fill="F7F7F7"/>
+        </w:rPr>
+        <w:t xml:space="preserve"> get </w:t>
+      </w:r>
+      <w:proofErr w:type="spellStart"/>
+      <w:r>
+        <w:rPr>
+          <w:rFonts w:ascii="Arial" w:eastAsia="Times New Roman" w:hAnsi="Arial" w:cs="Arial"/>
+          <w:color w:val="303030"/>
+          <w:sz w:val="21"/>
+          <w:szCs w:val="21"/>
+          <w:bdr w:val="none" w:sz="0" w:space="0" w:color="auto" w:frame="1"/>
+          <w:shd w:val="clear" w:color="auto" w:fill="F7F7F7"/>
+        </w:rPr>
+        <w:t>replicasets</w:t>
+      </w:r>
+      <w:proofErr w:type="spellEnd"/>
     </w:p>
     <w:p>
       <w:pPr>
@@ -1736,8 +2223,45 @@
           <w:bdr w:val="none" w:sz="0" w:space="0" w:color="auto" w:frame="1"/>
           <w:shd w:val="clear" w:color="auto" w:fill="F7F7F7"/>
         </w:rPr>
-        <w:t xml:space="preserve"> kubectl describe replicasets</w:t>
-      </w:r>
+        <w:t xml:space="preserve"> </w:t>
+      </w:r>
+      <w:proofErr w:type="spellStart"/>
+      <w:r>
+        <w:rPr>
+          <w:rFonts w:ascii="Arial" w:eastAsia="Times New Roman" w:hAnsi="Arial" w:cs="Arial"/>
+          <w:color w:val="303030"/>
+          <w:sz w:val="21"/>
+          <w:szCs w:val="21"/>
+          <w:bdr w:val="none" w:sz="0" w:space="0" w:color="auto" w:frame="1"/>
+          <w:shd w:val="clear" w:color="auto" w:fill="F7F7F7"/>
+        </w:rPr>
+        <w:t>kubectl</w:t>
+      </w:r>
+      <w:proofErr w:type="spellEnd"/>
+      <w:r>
+        <w:rPr>
+          <w:rFonts w:ascii="Arial" w:eastAsia="Times New Roman" w:hAnsi="Arial" w:cs="Arial"/>
+          <w:color w:val="303030"/>
+          <w:sz w:val="21"/>
+          <w:szCs w:val="21"/>
+          <w:bdr w:val="none" w:sz="0" w:space="0" w:color="auto" w:frame="1"/>
+          <w:shd w:val="clear" w:color="auto" w:fill="F7F7F7"/>
+        </w:rPr>
+        <w:t xml:space="preserve"> describe </w:t>
+      </w:r>
+      <w:proofErr w:type="spellStart"/>
+      <w:r>
+        <w:rPr>
+          <w:rFonts w:ascii="Arial" w:eastAsia="Times New Roman" w:hAnsi="Arial" w:cs="Arial"/>
+          <w:color w:val="303030"/>
+          <w:sz w:val="21"/>
+          <w:szCs w:val="21"/>
+          <w:bdr w:val="none" w:sz="0" w:space="0" w:color="auto" w:frame="1"/>
+          <w:shd w:val="clear" w:color="auto" w:fill="F7F7F7"/>
+        </w:rPr>
+        <w:t>replicasets</w:t>
+      </w:r>
+      <w:proofErr w:type="spellEnd"/>
     </w:p>
     <w:p>
       <w:pPr>
@@ -1829,16 +2353,53 @@
         </w:rPr>
         <w:tab/>
       </w:r>
-      <w:r>
-        <w:rPr>
-          <w:rFonts w:ascii="Arial" w:eastAsia="Times New Roman" w:hAnsi="Arial" w:cs="Arial"/>
-          <w:color w:val="303030"/>
-          <w:sz w:val="21"/>
-          <w:szCs w:val="21"/>
-          <w:bdr w:val="none" w:sz="0" w:space="0" w:color="auto" w:frame="1"/>
-          <w:shd w:val="clear" w:color="auto" w:fill="F7F7F7"/>
-        </w:rPr>
-        <w:t>kubectl expose deployment hello-world --type=LoadBalancer --name=my-service</w:t>
+      <w:proofErr w:type="spellStart"/>
+      <w:r>
+        <w:rPr>
+          <w:rFonts w:ascii="Arial" w:eastAsia="Times New Roman" w:hAnsi="Arial" w:cs="Arial"/>
+          <w:color w:val="303030"/>
+          <w:sz w:val="21"/>
+          <w:szCs w:val="21"/>
+          <w:bdr w:val="none" w:sz="0" w:space="0" w:color="auto" w:frame="1"/>
+          <w:shd w:val="clear" w:color="auto" w:fill="F7F7F7"/>
+        </w:rPr>
+        <w:t>kubectl</w:t>
+      </w:r>
+      <w:proofErr w:type="spellEnd"/>
+      <w:r>
+        <w:rPr>
+          <w:rFonts w:ascii="Arial" w:eastAsia="Times New Roman" w:hAnsi="Arial" w:cs="Arial"/>
+          <w:color w:val="303030"/>
+          <w:sz w:val="21"/>
+          <w:szCs w:val="21"/>
+          <w:bdr w:val="none" w:sz="0" w:space="0" w:color="auto" w:frame="1"/>
+          <w:shd w:val="clear" w:color="auto" w:fill="F7F7F7"/>
+        </w:rPr>
+        <w:t xml:space="preserve"> expose deployment hello-world --type=</w:t>
+      </w:r>
+      <w:proofErr w:type="spellStart"/>
+      <w:r>
+        <w:rPr>
+          <w:rFonts w:ascii="Arial" w:eastAsia="Times New Roman" w:hAnsi="Arial" w:cs="Arial"/>
+          <w:color w:val="303030"/>
+          <w:sz w:val="21"/>
+          <w:szCs w:val="21"/>
+          <w:bdr w:val="none" w:sz="0" w:space="0" w:color="auto" w:frame="1"/>
+          <w:shd w:val="clear" w:color="auto" w:fill="F7F7F7"/>
+        </w:rPr>
+        <w:t>LoadBalancer</w:t>
+      </w:r>
+      <w:proofErr w:type="spellEnd"/>
+      <w:r>
+        <w:rPr>
+          <w:rFonts w:ascii="Arial" w:eastAsia="Times New Roman" w:hAnsi="Arial" w:cs="Arial"/>
+          <w:color w:val="303030"/>
+          <w:sz w:val="21"/>
+          <w:szCs w:val="21"/>
+          <w:bdr w:val="none" w:sz="0" w:space="0" w:color="auto" w:frame="1"/>
+          <w:shd w:val="clear" w:color="auto" w:fill="F7F7F7"/>
+        </w:rPr>
+        <w:t xml:space="preserve"> --name=my-service</w:t>
       </w:r>
     </w:p>
     <w:p>
@@ -1931,16 +2492,29 @@
         </w:rPr>
         <w:tab/>
       </w:r>
-      <w:r>
-        <w:rPr>
-          <w:rFonts w:ascii="Arial" w:eastAsia="Times New Roman" w:hAnsi="Arial" w:cs="Arial"/>
-          <w:color w:val="303030"/>
-          <w:sz w:val="21"/>
-          <w:szCs w:val="21"/>
-          <w:bdr w:val="none" w:sz="0" w:space="0" w:color="auto" w:frame="1"/>
-          <w:shd w:val="clear" w:color="auto" w:fill="F7F7F7"/>
-        </w:rPr>
-        <w:t>kubectl get services my-service</w:t>
+      <w:proofErr w:type="spellStart"/>
+      <w:r>
+        <w:rPr>
+          <w:rFonts w:ascii="Arial" w:eastAsia="Times New Roman" w:hAnsi="Arial" w:cs="Arial"/>
+          <w:color w:val="303030"/>
+          <w:sz w:val="21"/>
+          <w:szCs w:val="21"/>
+          <w:bdr w:val="none" w:sz="0" w:space="0" w:color="auto" w:frame="1"/>
+          <w:shd w:val="clear" w:color="auto" w:fill="F7F7F7"/>
+        </w:rPr>
+        <w:t>kubectl</w:t>
+      </w:r>
+      <w:proofErr w:type="spellEnd"/>
+      <w:r>
+        <w:rPr>
+          <w:rFonts w:ascii="Arial" w:eastAsia="Times New Roman" w:hAnsi="Arial" w:cs="Arial"/>
+          <w:color w:val="303030"/>
+          <w:sz w:val="21"/>
+          <w:szCs w:val="21"/>
+          <w:bdr w:val="none" w:sz="0" w:space="0" w:color="auto" w:frame="1"/>
+          <w:shd w:val="clear" w:color="auto" w:fill="F7F7F7"/>
+        </w:rPr>
+        <w:t xml:space="preserve"> get services my-service</w:t>
       </w:r>
     </w:p>
     <w:p>
@@ -1977,7 +2551,29 @@
           <w:szCs w:val="21"/>
         </w:rPr>
         <w:lastRenderedPageBreak/>
-        <w:t>The output is similar to this:</w:t>
+        <w:t xml:space="preserve">The output is </w:t>
+      </w:r>
+      <w:proofErr w:type="gramStart"/>
+      <w:r>
+        <w:rPr>
+          <w:rFonts w:ascii="Arial" w:eastAsia="Times New Roman" w:hAnsi="Arial" w:cs="Arial"/>
+          <w:color w:val="000000"/>
+          <w:spacing w:val="2"/>
+          <w:sz w:val="21"/>
+          <w:szCs w:val="21"/>
+        </w:rPr>
+        <w:t>similar to</w:t>
+      </w:r>
+      <w:proofErr w:type="gramEnd"/>
+      <w:r>
+        <w:rPr>
+          <w:rFonts w:ascii="Arial" w:eastAsia="Times New Roman" w:hAnsi="Arial" w:cs="Arial"/>
+          <w:color w:val="000000"/>
+          <w:spacing w:val="2"/>
+          <w:sz w:val="21"/>
+          <w:szCs w:val="21"/>
+        </w:rPr>
+        <w:t xml:space="preserve"> this:</w:t>
       </w:r>
     </w:p>
     <w:p>
@@ -2020,7 +2616,19 @@
           <w:bdr w:val="none" w:sz="0" w:space="0" w:color="auto" w:frame="1"/>
           <w:shd w:val="clear" w:color="auto" w:fill="F7F7F7"/>
         </w:rPr>
-        <w:t xml:space="preserve"> NAME         TYPE           CLUSTER-IP     EXTERNAL-IP      PORT(S)</w:t>
+        <w:t xml:space="preserve"> NAME         TYPE           CLUSTER-IP     EXTERNAL-IP      PORT(</w:t>
+      </w:r>
+      <w:proofErr w:type="gramStart"/>
+      <w:r>
+        <w:rPr>
+          <w:rFonts w:ascii="Arial" w:eastAsia="Times New Roman" w:hAnsi="Arial" w:cs="Arial"/>
+          <w:color w:val="303030"/>
+          <w:sz w:val="21"/>
+          <w:szCs w:val="21"/>
+          <w:bdr w:val="none" w:sz="0" w:space="0" w:color="auto" w:frame="1"/>
+          <w:shd w:val="clear" w:color="auto" w:fill="F7F7F7"/>
+        </w:rPr>
+        <w:t>S)</w:t>
       </w:r>
       <w:r>
         <w:rPr>
@@ -2031,7 +2639,19 @@
           <w:bdr w:val="none" w:sz="0" w:space="0" w:color="auto" w:frame="1"/>
           <w:shd w:val="clear" w:color="auto" w:fill="F7F7F7"/>
         </w:rPr>
-        <w:t xml:space="preserve">    AGE</w:t>
+        <w:t xml:space="preserve">   </w:t>
+      </w:r>
+      <w:proofErr w:type="gramEnd"/>
+      <w:r>
+        <w:rPr>
+          <w:rFonts w:ascii="Courier New" w:eastAsia="Times New Roman" w:hAnsi="Courier New" w:cs="Courier New"/>
+          <w:color w:val="303030"/>
+          <w:sz w:val="21"/>
+          <w:szCs w:val="21"/>
+          <w:bdr w:val="none" w:sz="0" w:space="0" w:color="auto" w:frame="1"/>
+          <w:shd w:val="clear" w:color="auto" w:fill="F7F7F7"/>
+        </w:rPr>
+        <w:t xml:space="preserve"> AGE</w:t>
       </w:r>
     </w:p>
     <w:p>
@@ -2074,7 +2694,31 @@
           <w:bdr w:val="none" w:sz="0" w:space="0" w:color="auto" w:frame="1"/>
           <w:shd w:val="clear" w:color="auto" w:fill="F7F7F7"/>
         </w:rPr>
-        <w:t xml:space="preserve"> my-service   LoadBalancer   10.3.245.137   104.198.205.71   8080/TCP   54s</w:t>
+        <w:t xml:space="preserve"> my-service   </w:t>
+      </w:r>
+      <w:proofErr w:type="spellStart"/>
+      <w:r>
+        <w:rPr>
+          <w:rFonts w:ascii="Courier New" w:eastAsia="Times New Roman" w:hAnsi="Courier New" w:cs="Courier New"/>
+          <w:color w:val="303030"/>
+          <w:sz w:val="21"/>
+          <w:szCs w:val="21"/>
+          <w:bdr w:val="none" w:sz="0" w:space="0" w:color="auto" w:frame="1"/>
+          <w:shd w:val="clear" w:color="auto" w:fill="F7F7F7"/>
+        </w:rPr>
+        <w:t>LoadBalancer</w:t>
+      </w:r>
+      <w:proofErr w:type="spellEnd"/>
+      <w:r>
+        <w:rPr>
+          <w:rFonts w:ascii="Courier New" w:eastAsia="Times New Roman" w:hAnsi="Courier New" w:cs="Courier New"/>
+          <w:color w:val="303030"/>
+          <w:sz w:val="21"/>
+          <w:szCs w:val="21"/>
+          <w:bdr w:val="none" w:sz="0" w:space="0" w:color="auto" w:frame="1"/>
+          <w:shd w:val="clear" w:color="auto" w:fill="F7F7F7"/>
+        </w:rPr>
+        <w:t xml:space="preserve">   10.3.245.137   104.198.205.71   8080/TCP   54s</w:t>
       </w:r>
     </w:p>
     <w:p>
@@ -2092,6 +2736,92 @@
             <wp:extent cx="5943600" cy="1477010"/>
             <wp:effectExtent l="0" t="0" r="0" b="8890"/>
             <wp:docPr id="11" name="Picture 11"/>
+            <wp:cNvGraphicFramePr>
+              <a:graphicFrameLocks xmlns:a="http://schemas.openxmlformats.org/drawingml/2006/main" noChangeAspect="1"/>
+            </wp:cNvGraphicFramePr>
+            <a:graphic xmlns:a="http://schemas.openxmlformats.org/drawingml/2006/main">
+              <a:graphicData uri="http://schemas.openxmlformats.org/drawingml/2006/picture">
+                <pic:pic xmlns:pic="http://schemas.openxmlformats.org/drawingml/2006/picture">
+                  <pic:nvPicPr>
+                    <pic:cNvPr id="1" name=""/>
+                    <pic:cNvPicPr/>
+                  </pic:nvPicPr>
+                  <pic:blipFill>
+                    <a:blip r:embed="rId16"/>
+                    <a:stretch>
+                      <a:fillRect/>
+                    </a:stretch>
+                  </pic:blipFill>
+                  <pic:spPr>
+                    <a:xfrm>
+                      <a:off x="0" y="0"/>
+                      <a:ext cx="5943600" cy="1477010"/>
+                    </a:xfrm>
+                    <a:prstGeom prst="rect">
+                      <a:avLst/>
+                    </a:prstGeom>
+                  </pic:spPr>
+                </pic:pic>
+              </a:graphicData>
+            </a:graphic>
+          </wp:inline>
+        </w:drawing>
+      </w:r>
+    </w:p>
+    <w:p>
+      <w:r>
+        <w:t>5.Run the service</w:t>
+      </w:r>
+    </w:p>
+    <w:p>
+      <w:pPr>
+        <w:rPr>
+          <w:b/>
+          <w:bCs/>
+        </w:rPr>
+      </w:pPr>
+      <w:proofErr w:type="spellStart"/>
+      <w:r>
+        <w:rPr>
+          <w:b/>
+          <w:bCs/>
+        </w:rPr>
+        <w:t>Mini</w:t>
+      </w:r>
+      <w:r>
+        <w:rPr>
+          <w:b/>
+          <w:bCs/>
+        </w:rPr>
+        <w:t>k</w:t>
+      </w:r>
+      <w:r>
+        <w:rPr>
+          <w:b/>
+          <w:bCs/>
+        </w:rPr>
+        <w:t>ube</w:t>
+      </w:r>
+      <w:proofErr w:type="spellEnd"/>
+      <w:r>
+        <w:rPr>
+          <w:b/>
+          <w:bCs/>
+        </w:rPr>
+        <w:t xml:space="preserve"> service my-service</w:t>
+      </w:r>
+    </w:p>
+    <w:p/>
+    <w:p>
+      <w:r>
+        <w:rPr>
+          <w:noProof/>
+        </w:rPr>
+        <w:drawing>
+          <wp:inline distT="0" distB="0" distL="0" distR="0" wp14:anchorId="117F56D2" wp14:editId="5D326E7C">
+            <wp:extent cx="4962525" cy="1104900"/>
+            <wp:effectExtent l="0" t="0" r="9525" b="0"/>
+            <wp:docPr id="12" name="Picture 12"/>
             <wp:cNvGraphicFramePr>
               <a:graphicFrameLocks xmlns:a="http://schemas.openxmlformats.org/drawingml/2006/main" noChangeAspect="1"/>
             </wp:cNvGraphicFramePr>
@@ -2111,7 +2841,7 @@
                   <pic:spPr>
                     <a:xfrm>
                       <a:off x="0" y="0"/>
-                      <a:ext cx="5943600" cy="1477010"/>
+                      <a:ext cx="4962525" cy="1104900"/>
                     </a:xfrm>
                     <a:prstGeom prst="rect">
                       <a:avLst/>
@@ -2126,25 +2856,14 @@
     </w:p>
     <w:p>
       <w:r>
-        <w:t>5.Run the service</w:t>
-      </w:r>
-    </w:p>
-    <w:p>
-      <w:r>
-        <w:t>Minicube service my-service</w:t>
-      </w:r>
-    </w:p>
-    <w:p/>
-    <w:p>
-      <w:r>
         <w:rPr>
           <w:noProof/>
         </w:rPr>
         <w:drawing>
-          <wp:inline distT="0" distB="0" distL="0" distR="0" wp14:anchorId="117F56D2" wp14:editId="5D326E7C">
-            <wp:extent cx="4962525" cy="1104900"/>
-            <wp:effectExtent l="0" t="0" r="9525" b="0"/>
-            <wp:docPr id="12" name="Picture 12"/>
+          <wp:inline distT="0" distB="0" distL="0" distR="0" wp14:anchorId="042BEDF5" wp14:editId="56883EF0">
+            <wp:extent cx="5943600" cy="1755140"/>
+            <wp:effectExtent l="0" t="0" r="0" b="0"/>
+            <wp:docPr id="13" name="Picture 13"/>
             <wp:cNvGraphicFramePr>
               <a:graphicFrameLocks xmlns:a="http://schemas.openxmlformats.org/drawingml/2006/main" noChangeAspect="1"/>
             </wp:cNvGraphicFramePr>
@@ -2164,7 +2883,7 @@
                   <pic:spPr>
                     <a:xfrm>
                       <a:off x="0" y="0"/>
-                      <a:ext cx="4962525" cy="1104900"/>
+                      <a:ext cx="5943600" cy="1755140"/>
                     </a:xfrm>
                     <a:prstGeom prst="rect">
                       <a:avLst/>
@@ -2179,14 +2898,164 @@
     </w:p>
     <w:p>
       <w:r>
+        <w:t xml:space="preserve">NOTE: We need to start </w:t>
+      </w:r>
+      <w:proofErr w:type="spellStart"/>
+      <w:r>
+        <w:t>minikube</w:t>
+      </w:r>
+      <w:proofErr w:type="spellEnd"/>
+      <w:r>
+        <w:t xml:space="preserve"> when we restart our server/laptop</w:t>
+      </w:r>
+    </w:p>
+    <w:p>
+      <w:r>
+        <w:t>We need to run the following command</w:t>
+      </w:r>
+    </w:p>
+    <w:p>
+      <w:pPr>
+        <w:rPr>
+          <w:b/>
+          <w:bCs/>
+        </w:rPr>
+      </w:pPr>
+      <w:proofErr w:type="spellStart"/>
+      <w:r>
+        <w:rPr>
+          <w:b/>
+          <w:bCs/>
+        </w:rPr>
+        <w:t>minikube</w:t>
+      </w:r>
+      <w:proofErr w:type="spellEnd"/>
+      <w:r>
+        <w:rPr>
+          <w:b/>
+          <w:bCs/>
+        </w:rPr>
+        <w:t xml:space="preserve"> start</w:t>
+      </w:r>
+    </w:p>
+    <w:p>
+      <w:pPr>
+        <w:rPr>
+          <w:b/>
+          <w:bCs/>
+        </w:rPr>
+      </w:pPr>
+    </w:p>
+    <w:p>
+      <w:pPr>
+        <w:rPr>
+          <w:b/>
+          <w:bCs/>
+        </w:rPr>
+      </w:pPr>
+    </w:p>
+    <w:p>
+      <w:pPr>
+        <w:rPr>
+          <w:b/>
+          <w:bCs/>
+          <w:sz w:val="28"/>
+          <w:szCs w:val="28"/>
+        </w:rPr>
+      </w:pPr>
+      <w:r>
+        <w:rPr>
+          <w:b/>
+          <w:bCs/>
+          <w:sz w:val="28"/>
+          <w:szCs w:val="28"/>
+        </w:rPr>
+        <w:lastRenderedPageBreak/>
+        <w:t>SCALLING THE APPLICATIONS</w:t>
+      </w:r>
+    </w:p>
+    <w:p>
+      <w:pPr>
+        <w:pStyle w:val="ListParagraph"/>
+        <w:numPr>
+          <w:ilvl w:val="0"/>
+          <w:numId w:val="8"/>
+        </w:numPr>
+        <w:spacing w:after="0"/>
+        <w:ind w:left="0"/>
+      </w:pPr>
+      <w:r>
+        <w:t>GET ALL THE DEPLOYMENTS</w:t>
+      </w:r>
+    </w:p>
+    <w:p>
+      <w:pPr>
+        <w:spacing w:after="0"/>
+        <w:rPr>
+          <w:b/>
+          <w:bCs/>
+        </w:rPr>
+      </w:pPr>
+      <w:r>
+        <w:rPr>
+          <w:b/>
+          <w:bCs/>
+        </w:rPr>
+        <w:t xml:space="preserve">          </w:t>
+      </w:r>
+      <w:proofErr w:type="spellStart"/>
+      <w:r>
+        <w:rPr>
+          <w:b/>
+          <w:bCs/>
+        </w:rPr>
+        <w:t>kubectl</w:t>
+      </w:r>
+      <w:proofErr w:type="spellEnd"/>
+      <w:r>
+        <w:rPr>
+          <w:b/>
+          <w:bCs/>
+        </w:rPr>
+        <w:t xml:space="preserve"> get deployments</w:t>
+      </w:r>
+    </w:p>
+    <w:p>
+      <w:pPr>
+        <w:spacing w:after="0"/>
+        <w:ind w:left="720"/>
+        <w:rPr>
+          <w:b/>
+          <w:bCs/>
+        </w:rPr>
+      </w:pPr>
+      <w:r>
         <w:rPr>
           <w:noProof/>
         </w:rPr>
+        <w:t xml:space="preserve">        </w:t>
+      </w:r>
+      <w:r>
+        <w:rPr>
+          <w:noProof/>
+        </w:rPr>
+        <w:tab/>
+      </w:r>
+      <w:r>
+        <w:rPr>
+          <w:noProof/>
+        </w:rPr>
+        <w:t xml:space="preserve">  </w:t>
+      </w:r>
+      <w:r>
+        <w:rPr>
+          <w:noProof/>
+        </w:rPr>
         <w:drawing>
-          <wp:inline distT="0" distB="0" distL="0" distR="0" wp14:anchorId="042BEDF5" wp14:editId="56883EF0">
-            <wp:extent cx="5943600" cy="1755140"/>
-            <wp:effectExtent l="0" t="0" r="0" b="0"/>
-            <wp:docPr id="13" name="Picture 13"/>
+          <wp:inline distT="0" distB="0" distL="0" distR="0" wp14:anchorId="0CD97F7C" wp14:editId="1C6BF319">
+            <wp:extent cx="5572125" cy="447040"/>
+            <wp:effectExtent l="0" t="0" r="9525" b="0"/>
+            <wp:docPr id="6" name="Picture 6"/>
             <wp:cNvGraphicFramePr>
               <a:graphicFrameLocks xmlns:a="http://schemas.openxmlformats.org/drawingml/2006/main" noChangeAspect="1"/>
             </wp:cNvGraphicFramePr>
@@ -2206,7 +3075,7 @@
                   <pic:spPr>
                     <a:xfrm>
                       <a:off x="0" y="0"/>
-                      <a:ext cx="5943600" cy="1755140"/>
+                      <a:ext cx="5572125" cy="447040"/>
                     </a:xfrm>
                     <a:prstGeom prst="rect">
                       <a:avLst/>
@@ -2221,7 +3090,284 @@
     </w:p>
     <w:p>
       <w:pPr>
-        <w:ind w:left="630"/>
+        <w:pStyle w:val="ListParagraph"/>
+        <w:numPr>
+          <w:ilvl w:val="0"/>
+          <w:numId w:val="8"/>
+        </w:numPr>
+        <w:spacing w:after="0"/>
+        <w:ind w:left="0"/>
+      </w:pPr>
+      <w:r>
+        <w:t>GET REPLICA SETS</w:t>
+      </w:r>
+    </w:p>
+    <w:p>
+      <w:pPr>
+        <w:spacing w:after="0"/>
+        <w:rPr>
+          <w:b/>
+          <w:bCs/>
+        </w:rPr>
+      </w:pPr>
+      <w:r>
+        <w:rPr>
+          <w:b/>
+          <w:bCs/>
+        </w:rPr>
+        <w:t xml:space="preserve">  </w:t>
+      </w:r>
+      <w:proofErr w:type="spellStart"/>
+      <w:r>
+        <w:rPr>
+          <w:b/>
+          <w:bCs/>
+        </w:rPr>
+        <w:t>kubectl</w:t>
+      </w:r>
+      <w:proofErr w:type="spellEnd"/>
+      <w:r>
+        <w:rPr>
+          <w:b/>
+          <w:bCs/>
+        </w:rPr>
+        <w:t xml:space="preserve"> get </w:t>
+      </w:r>
+      <w:proofErr w:type="spellStart"/>
+      <w:r>
+        <w:rPr>
+          <w:b/>
+          <w:bCs/>
+        </w:rPr>
+        <w:t>rs</w:t>
+      </w:r>
+      <w:proofErr w:type="spellEnd"/>
+    </w:p>
+    <w:p>
+      <w:pPr>
+        <w:spacing w:after="0"/>
+        <w:ind w:left="720"/>
+        <w:rPr>
+          <w:b/>
+          <w:bCs/>
+        </w:rPr>
+      </w:pPr>
+      <w:r>
+        <w:rPr>
+          <w:b/>
+          <w:bCs/>
+        </w:rPr>
+        <w:t xml:space="preserve">  </w:t>
+      </w:r>
+      <w:r>
+        <w:rPr>
+          <w:b/>
+          <w:bCs/>
+        </w:rPr>
+        <w:t xml:space="preserve">  </w:t>
+      </w:r>
+      <w:r>
+        <w:rPr>
+          <w:b/>
+          <w:bCs/>
+        </w:rPr>
+        <w:t xml:space="preserve">    </w:t>
+      </w:r>
+      <w:r>
+        <w:rPr>
+          <w:b/>
+          <w:bCs/>
+        </w:rPr>
+        <w:t xml:space="preserve">  </w:t>
+      </w:r>
+      <w:r>
+        <w:rPr>
+          <w:noProof/>
+        </w:rPr>
+        <w:t xml:space="preserve">     </w:t>
+      </w:r>
+      <w:r>
+        <w:rPr>
+          <w:noProof/>
+        </w:rPr>
+        <w:drawing>
+          <wp:inline distT="0" distB="0" distL="0" distR="0" wp14:anchorId="27D31A4E" wp14:editId="39259AE0">
+            <wp:extent cx="5657850" cy="533400"/>
+            <wp:effectExtent l="0" t="0" r="0" b="0"/>
+            <wp:docPr id="8" name="Picture 8"/>
+            <wp:cNvGraphicFramePr>
+              <a:graphicFrameLocks xmlns:a="http://schemas.openxmlformats.org/drawingml/2006/main" noChangeAspect="1"/>
+            </wp:cNvGraphicFramePr>
+            <a:graphic xmlns:a="http://schemas.openxmlformats.org/drawingml/2006/main">
+              <a:graphicData uri="http://schemas.openxmlformats.org/drawingml/2006/picture">
+                <pic:pic xmlns:pic="http://schemas.openxmlformats.org/drawingml/2006/picture">
+                  <pic:nvPicPr>
+                    <pic:cNvPr id="1" name=""/>
+                    <pic:cNvPicPr/>
+                  </pic:nvPicPr>
+                  <pic:blipFill>
+                    <a:blip r:embed="rId20"/>
+                    <a:stretch>
+                      <a:fillRect/>
+                    </a:stretch>
+                  </pic:blipFill>
+                  <pic:spPr>
+                    <a:xfrm>
+                      <a:off x="0" y="0"/>
+                      <a:ext cx="5657850" cy="533400"/>
+                    </a:xfrm>
+                    <a:prstGeom prst="rect">
+                      <a:avLst/>
+                    </a:prstGeom>
+                  </pic:spPr>
+                </pic:pic>
+              </a:graphicData>
+            </a:graphic>
+          </wp:inline>
+        </w:drawing>
+      </w:r>
+    </w:p>
+    <w:p>
+      <w:pPr>
+        <w:pStyle w:val="ListParagraph"/>
+        <w:numPr>
+          <w:ilvl w:val="0"/>
+          <w:numId w:val="8"/>
+        </w:numPr>
+        <w:spacing w:after="0"/>
+        <w:ind w:left="0"/>
+      </w:pPr>
+      <w:r>
+        <w:t>SCALE THE REPLICAS</w:t>
+      </w:r>
+      <w:r>
+        <w:t xml:space="preserve"> </w:t>
+      </w:r>
+    </w:p>
+    <w:p>
+      <w:pPr>
+        <w:pStyle w:val="ListParagraph"/>
+        <w:spacing w:after="0"/>
+        <w:ind w:left="0"/>
+      </w:pPr>
+      <w:proofErr w:type="spellStart"/>
+      <w:r>
+        <w:t>kubectl</w:t>
+      </w:r>
+      <w:proofErr w:type="spellEnd"/>
+      <w:r>
+        <w:t xml:space="preserve"> scale --replicas=7 deploy/hello-world</w:t>
+      </w:r>
+    </w:p>
+    <w:p>
+      <w:pPr>
+        <w:pStyle w:val="ListParagraph"/>
+      </w:pPr>
+      <w:r>
+        <w:rPr>
+          <w:noProof/>
+        </w:rPr>
+        <w:drawing>
+          <wp:inline distT="0" distB="0" distL="0" distR="0" wp14:anchorId="14C83AD8" wp14:editId="60862870">
+            <wp:extent cx="5438775" cy="542925"/>
+            <wp:effectExtent l="0" t="0" r="9525" b="9525"/>
+            <wp:docPr id="14" name="Picture 14"/>
+            <wp:cNvGraphicFramePr>
+              <a:graphicFrameLocks xmlns:a="http://schemas.openxmlformats.org/drawingml/2006/main" noChangeAspect="1"/>
+            </wp:cNvGraphicFramePr>
+            <a:graphic xmlns:a="http://schemas.openxmlformats.org/drawingml/2006/main">
+              <a:graphicData uri="http://schemas.openxmlformats.org/drawingml/2006/picture">
+                <pic:pic xmlns:pic="http://schemas.openxmlformats.org/drawingml/2006/picture">
+                  <pic:nvPicPr>
+                    <pic:cNvPr id="1" name=""/>
+                    <pic:cNvPicPr/>
+                  </pic:nvPicPr>
+                  <pic:blipFill>
+                    <a:blip r:embed="rId21"/>
+                    <a:stretch>
+                      <a:fillRect/>
+                    </a:stretch>
+                  </pic:blipFill>
+                  <pic:spPr>
+                    <a:xfrm>
+                      <a:off x="0" y="0"/>
+                      <a:ext cx="5438775" cy="542925"/>
+                    </a:xfrm>
+                    <a:prstGeom prst="rect">
+                      <a:avLst/>
+                    </a:prstGeom>
+                  </pic:spPr>
+                </pic:pic>
+              </a:graphicData>
+            </a:graphic>
+          </wp:inline>
+        </w:drawing>
+      </w:r>
+    </w:p>
+    <w:p>
+      <w:r>
+        <w:t>Note: The replicas have been scaled to 7</w:t>
+      </w:r>
+    </w:p>
+    <w:p>
+      <w:r>
+        <w:t xml:space="preserve"> </w:t>
+      </w:r>
+      <w:r>
+        <w:tab/>
+      </w:r>
+      <w:r>
+        <w:rPr>
+          <w:noProof/>
+        </w:rPr>
+        <w:drawing>
+          <wp:inline distT="0" distB="0" distL="0" distR="0" wp14:anchorId="44F1F2E0" wp14:editId="10FF56CA">
+            <wp:extent cx="4286250" cy="476250"/>
+            <wp:effectExtent l="0" t="0" r="0" b="0"/>
+            <wp:docPr id="15" name="Picture 15"/>
+            <wp:cNvGraphicFramePr>
+              <a:graphicFrameLocks xmlns:a="http://schemas.openxmlformats.org/drawingml/2006/main" noChangeAspect="1"/>
+            </wp:cNvGraphicFramePr>
+            <a:graphic xmlns:a="http://schemas.openxmlformats.org/drawingml/2006/main">
+              <a:graphicData uri="http://schemas.openxmlformats.org/drawingml/2006/picture">
+                <pic:pic xmlns:pic="http://schemas.openxmlformats.org/drawingml/2006/picture">
+                  <pic:nvPicPr>
+                    <pic:cNvPr id="1" name=""/>
+                    <pic:cNvPicPr/>
+                  </pic:nvPicPr>
+                  <pic:blipFill>
+                    <a:blip r:embed="rId22"/>
+                    <a:stretch>
+                      <a:fillRect/>
+                    </a:stretch>
+                  </pic:blipFill>
+                  <pic:spPr>
+                    <a:xfrm>
+                      <a:off x="0" y="0"/>
+                      <a:ext cx="4286250" cy="476250"/>
+                    </a:xfrm>
+                    <a:prstGeom prst="rect">
+                      <a:avLst/>
+                    </a:prstGeom>
+                  </pic:spPr>
+                </pic:pic>
+              </a:graphicData>
+            </a:graphic>
+          </wp:inline>
+        </w:drawing>
+      </w:r>
+    </w:p>
+    <w:p>
+      <w:pPr>
+        <w:ind w:left="360"/>
+      </w:pPr>
+    </w:p>
+    <w:p>
+      <w:pPr>
+        <w:rPr>
+          <w:b/>
+          <w:bCs/>
+        </w:rPr>
       </w:pPr>
     </w:p>
     <w:sectPr>
@@ -2237,6 +3383,95 @@
 <file path=word/numbering.xml><?xml version="1.0" encoding="utf-8"?>
 <w:numbering xmlns:wpc="http://schemas.microsoft.com/office/word/2010/wordprocessingCanvas" xmlns:cx="http://schemas.microsoft.com/office/drawing/2014/chartex" xmlns:cx1="http://schemas.microsoft.com/office/drawing/2015/9/8/chartex" xmlns:cx2="http://schemas.microsoft.com/office/drawing/2015/10/21/chartex" xmlns:cx3="http://schemas.microsoft.com/office/drawing/2016/5/9/chartex" xmlns:cx4="http://schemas.microsoft.com/office/drawing/2016/5/10/chartex" xmlns:cx5="http://schemas.microsoft.com/office/drawing/2016/5/11/chartex" xmlns:cx6="http://schemas.microsoft.com/office/drawing/2016/5/12/chartex" xmlns:cx7="http://schemas.microsoft.com/office/drawing/2016/5/13/chartex" xmlns:cx8="http://schemas.microsoft.com/office/drawing/2016/5/14/chartex" xmlns:mc="http://schemas.openxmlformats.org/markup-compatibility/2006" xmlns:aink="http://schemas.microsoft.com/office/drawing/2016/ink" xmlns:am3d="http://schemas.microsoft.com/office/drawing/2017/model3d" xmlns:o="urn:schemas-microsoft-com:office:office" xmlns:r="http://schemas.openxmlformats.org/officeDocument/2006/relationships" xmlns:m="http://schemas.openxmlformats.org/officeDocument/2006/math" xmlns:v="urn:schemas-microsoft-com:vml" xmlns:wp14="http://schemas.microsoft.com/office/word/2010/wordprocessingDrawing" xmlns:wp="http://schemas.openxmlformats.org/drawingml/2006/wordprocessingDrawing" xmlns:w10="urn:schemas-microsoft-com:office:word" xmlns:w="http://schemas.openxmlformats.org/wordprocessingml/2006/main" xmlns:w14="http://schemas.microsoft.com/office/word/2010/wordml" xmlns:w15="http://schemas.microsoft.com/office/word/2012/wordml" xmlns:w16cex="http://schemas.microsoft.com/office/word/2018/wordml/cex" xmlns:w16cid="http://schemas.microsoft.com/office/word/2016/wordml/cid" xmlns:w16="http://schemas.microsoft.com/office/word/2018/wordml" xmlns:w16se="http://schemas.microsoft.com/office/word/2015/wordml/symex" xmlns:wpg="http://schemas.microsoft.com/office/word/2010/wordprocessingGroup" xmlns:wpi="http://schemas.microsoft.com/office/word/2010/wordprocessingInk" xmlns:wne="http://schemas.microsoft.com/office/word/2006/wordml" xmlns:wps="http://schemas.microsoft.com/office/word/2010/wordprocessingShape" mc:Ignorable="w14 w15 w16se w16cid w16 w16cex wp14">
   <w:abstractNum w:abstractNumId="0" w15:restartNumberingAfterBreak="0">
+    <w:nsid w:val="167A6ECE"/>
+    <w:multiLevelType w:val="hybridMultilevel"/>
+    <w:tmpl w:val="4928F192"/>
+    <w:lvl w:ilvl="0" w:tplc="04090011">
+      <w:start w:val="1"/>
+      <w:numFmt w:val="decimal"/>
+      <w:lvlText w:val="%1)"/>
+      <w:lvlJc w:val="left"/>
+      <w:pPr>
+        <w:ind w:left="720" w:hanging="360"/>
+      </w:pPr>
+      <w:rPr>
+        <w:rFonts w:hint="default"/>
+      </w:rPr>
+    </w:lvl>
+    <w:lvl w:ilvl="1" w:tplc="04090019" w:tentative="1">
+      <w:start w:val="1"/>
+      <w:numFmt w:val="lowerLetter"/>
+      <w:lvlText w:val="%2."/>
+      <w:lvlJc w:val="left"/>
+      <w:pPr>
+        <w:ind w:left="1440" w:hanging="360"/>
+      </w:pPr>
+    </w:lvl>
+    <w:lvl w:ilvl="2" w:tplc="0409001B" w:tentative="1">
+      <w:start w:val="1"/>
+      <w:numFmt w:val="lowerRoman"/>
+      <w:lvlText w:val="%3."/>
+      <w:lvlJc w:val="right"/>
+      <w:pPr>
+        <w:ind w:left="2160" w:hanging="180"/>
+      </w:pPr>
+    </w:lvl>
+    <w:lvl w:ilvl="3" w:tplc="0409000F" w:tentative="1">
+      <w:start w:val="1"/>
+      <w:numFmt w:val="decimal"/>
+      <w:lvlText w:val="%4."/>
+      <w:lvlJc w:val="left"/>
+      <w:pPr>
+        <w:ind w:left="2880" w:hanging="360"/>
+      </w:pPr>
+    </w:lvl>
+    <w:lvl w:ilvl="4" w:tplc="04090019" w:tentative="1">
+      <w:start w:val="1"/>
+      <w:numFmt w:val="lowerLetter"/>
+      <w:lvlText w:val="%5."/>
+      <w:lvlJc w:val="left"/>
+      <w:pPr>
+        <w:ind w:left="3600" w:hanging="360"/>
+      </w:pPr>
+    </w:lvl>
+    <w:lvl w:ilvl="5" w:tplc="0409001B" w:tentative="1">
+      <w:start w:val="1"/>
+      <w:numFmt w:val="lowerRoman"/>
+      <w:lvlText w:val="%6."/>
+      <w:lvlJc w:val="right"/>
+      <w:pPr>
+        <w:ind w:left="4320" w:hanging="180"/>
+      </w:pPr>
+    </w:lvl>
+    <w:lvl w:ilvl="6" w:tplc="0409000F" w:tentative="1">
+      <w:start w:val="1"/>
+      <w:numFmt w:val="decimal"/>
+      <w:lvlText w:val="%7."/>
+      <w:lvlJc w:val="left"/>
+      <w:pPr>
+        <w:ind w:left="5040" w:hanging="360"/>
+      </w:pPr>
+    </w:lvl>
+    <w:lvl w:ilvl="7" w:tplc="04090019" w:tentative="1">
+      <w:start w:val="1"/>
+      <w:numFmt w:val="lowerLetter"/>
+      <w:lvlText w:val="%8."/>
+      <w:lvlJc w:val="left"/>
+      <w:pPr>
+        <w:ind w:left="5760" w:hanging="360"/>
+      </w:pPr>
+    </w:lvl>
+    <w:lvl w:ilvl="8" w:tplc="0409001B" w:tentative="1">
+      <w:start w:val="1"/>
+      <w:numFmt w:val="lowerRoman"/>
+      <w:lvlText w:val="%9."/>
+      <w:lvlJc w:val="right"/>
+      <w:pPr>
+        <w:ind w:left="6480" w:hanging="180"/>
+      </w:pPr>
+    </w:lvl>
+  </w:abstractNum>
+  <w:abstractNum w:abstractNumId="1" w15:restartNumberingAfterBreak="0">
     <w:nsid w:val="3C5D0188"/>
     <w:multiLevelType w:val="multilevel"/>
     <w:tmpl w:val="D89C52BE"/>
@@ -2349,7 +3584,7 @@
       </w:pPr>
     </w:lvl>
   </w:abstractNum>
-  <w:abstractNum w:abstractNumId="1" w15:restartNumberingAfterBreak="0">
+  <w:abstractNum w:abstractNumId="2" w15:restartNumberingAfterBreak="0">
     <w:nsid w:val="4CEB0BAF"/>
     <w:multiLevelType w:val="multilevel"/>
     <w:tmpl w:val="FA5C5C8E"/>
@@ -2462,7 +3697,7 @@
       </w:pPr>
     </w:lvl>
   </w:abstractNum>
-  <w:abstractNum w:abstractNumId="2" w15:restartNumberingAfterBreak="0">
+  <w:abstractNum w:abstractNumId="3" w15:restartNumberingAfterBreak="0">
     <w:nsid w:val="597364C5"/>
     <w:multiLevelType w:val="hybridMultilevel"/>
     <w:tmpl w:val="53C06696"/>
@@ -2575,7 +3810,7 @@
       </w:rPr>
     </w:lvl>
   </w:abstractNum>
-  <w:abstractNum w:abstractNumId="3" w15:restartNumberingAfterBreak="0">
+  <w:abstractNum w:abstractNumId="4" w15:restartNumberingAfterBreak="0">
     <w:nsid w:val="634A6A43"/>
     <w:multiLevelType w:val="hybridMultilevel"/>
     <w:tmpl w:val="47948006"/>
@@ -2665,10 +3900,10 @@
     </w:lvl>
   </w:abstractNum>
   <w:num w:numId="1">
-    <w:abstractNumId w:val="3"/>
+    <w:abstractNumId w:val="4"/>
   </w:num>
   <w:num w:numId="2">
-    <w:abstractNumId w:val="1"/>
+    <w:abstractNumId w:val="2"/>
     <w:lvlOverride w:ilvl="0">
       <w:lvl w:ilvl="0">
         <w:numFmt w:val="decimal"/>
@@ -2678,7 +3913,7 @@
     </w:lvlOverride>
   </w:num>
   <w:num w:numId="3">
-    <w:abstractNumId w:val="1"/>
+    <w:abstractNumId w:val="2"/>
     <w:lvlOverride w:ilvl="0">
       <w:lvl w:ilvl="0">
         <w:numFmt w:val="decimal"/>
@@ -2688,7 +3923,7 @@
     </w:lvlOverride>
   </w:num>
   <w:num w:numId="4">
-    <w:abstractNumId w:val="1"/>
+    <w:abstractNumId w:val="2"/>
     <w:lvlOverride w:ilvl="0">
       <w:lvl w:ilvl="0">
         <w:numFmt w:val="decimal"/>
@@ -2698,7 +3933,7 @@
     </w:lvlOverride>
   </w:num>
   <w:num w:numId="5">
-    <w:abstractNumId w:val="1"/>
+    <w:abstractNumId w:val="2"/>
     <w:lvlOverride w:ilvl="0">
       <w:lvl w:ilvl="0">
         <w:numFmt w:val="decimal"/>
@@ -2708,9 +3943,12 @@
     </w:lvlOverride>
   </w:num>
   <w:num w:numId="6">
-    <w:abstractNumId w:val="2"/>
+    <w:abstractNumId w:val="3"/>
   </w:num>
   <w:num w:numId="7">
+    <w:abstractNumId w:val="1"/>
+  </w:num>
+  <w:num w:numId="8">
     <w:abstractNumId w:val="0"/>
   </w:num>
 </w:numbering>
@@ -2839,6 +4077,7 @@
     <w:lsdException w:name="HTML Sample" w:semiHidden="1" w:unhideWhenUsed="1"/>
     <w:lsdException w:name="HTML Typewriter" w:semiHidden="1" w:unhideWhenUsed="1"/>
     <w:lsdException w:name="HTML Variable" w:semiHidden="1" w:unhideWhenUsed="1"/>
+    <w:lsdException w:name="Normal Table" w:semiHidden="1" w:unhideWhenUsed="1"/>
     <w:lsdException w:name="annotation subject" w:semiHidden="1" w:unhideWhenUsed="1"/>
     <w:lsdException w:name="No List" w:semiHidden="1" w:unhideWhenUsed="1"/>
     <w:lsdException w:name="Outline List 1" w:semiHidden="1" w:unhideWhenUsed="1"/>
@@ -2885,8 +4124,10 @@
     <w:lsdException w:name="Table Subtle 2" w:semiHidden="1" w:unhideWhenUsed="1"/>
     <w:lsdException w:name="Table Web 1" w:semiHidden="1" w:unhideWhenUsed="1"/>
     <w:lsdException w:name="Table Web 2" w:semiHidden="1" w:unhideWhenUsed="1"/>
+    <w:lsdException w:name="Table Web 3" w:semiHidden="1" w:unhideWhenUsed="1"/>
     <w:lsdException w:name="Balloon Text" w:semiHidden="1" w:unhideWhenUsed="1"/>
     <w:lsdException w:name="Table Grid" w:uiPriority="39"/>
+    <w:lsdException w:name="Table Theme" w:semiHidden="1" w:unhideWhenUsed="1"/>
     <w:lsdException w:name="Placeholder Text" w:semiHidden="1"/>
     <w:lsdException w:name="No Spacing" w:uiPriority="1" w:qFormat="1"/>
     <w:lsdException w:name="Light Shading" w:uiPriority="60"/>

</xml_diff>